<commit_message>
perbaiki dokumen surat pengumuman
</commit_message>
<xml_diff>
--- a/templates/4 Dok Prakualifikasi.docx
+++ b/templates/4 Dok Prakualifikasi.docx
@@ -1888,6 +1888,7 @@
           <w:rFonts w:ascii="Tahoma" w:hAnsi="Tahoma" w:cs="Tahoma"/>
           <w:color w:val="auto"/>
           <w:sz w:val="22"/>
+          <w:highlight w:val="yellow"/>
           <w:lang w:val="id-ID"/>
         </w:rPr>
         <w:t>#tanggalpemasukan</w:t>
@@ -1898,6 +1899,7 @@
           <w:rFonts w:ascii="Tahoma" w:hAnsi="Tahoma" w:cs="Tahoma"/>
           <w:color w:val="auto"/>
           <w:sz w:val="22"/>
+          <w:highlight w:val="yellow"/>
           <w:lang w:val="id-ID"/>
         </w:rPr>
         <w:t>1</w:t>
@@ -1908,6 +1910,7 @@
           <w:rFonts w:ascii="Tahoma" w:hAnsi="Tahoma" w:cs="Tahoma"/>
           <w:color w:val="auto"/>
           <w:sz w:val="22"/>
+          <w:highlight w:val="yellow"/>
           <w:lang w:val="id-ID"/>
         </w:rPr>
         <w:t>#</w:t>
@@ -1928,6 +1931,7 @@
           <w:rFonts w:ascii="Tahoma" w:hAnsi="Tahoma" w:cs="Tahoma"/>
           <w:color w:val="auto"/>
           <w:sz w:val="22"/>
+          <w:highlight w:val="yellow"/>
           <w:lang w:val="id-ID"/>
         </w:rPr>
         <w:t>#tanggalpemasukan2#</w:t>
@@ -1993,6 +1997,7 @@
           <w:rFonts w:ascii="Tahoma" w:hAnsi="Tahoma" w:cs="Tahoma"/>
           <w:color w:val="auto"/>
           <w:sz w:val="22"/>
+          <w:highlight w:val="yellow"/>
           <w:lang w:val="sv-SE"/>
         </w:rPr>
         <w:t>#waktupemasukan1#</w:t>
@@ -2013,6 +2018,7 @@
           <w:rFonts w:ascii="Tahoma" w:hAnsi="Tahoma" w:cs="Tahoma"/>
           <w:color w:val="auto"/>
           <w:sz w:val="22"/>
+          <w:highlight w:val="yellow"/>
           <w:lang w:val="sv-SE"/>
         </w:rPr>
         <w:t>#waktupemasukan2#</w:t>
@@ -2098,6 +2104,7 @@
           <w:rFonts w:ascii="Tahoma" w:hAnsi="Tahoma" w:cs="Tahoma"/>
           <w:color w:val="auto"/>
           <w:sz w:val="22"/>
+          <w:highlight w:val="yellow"/>
           <w:lang w:val="sv-SE"/>
         </w:rPr>
         <w:t>#tempatpemasukan#</w:t>
@@ -2213,6 +2220,7 @@
           <w:rFonts w:ascii="Tahoma" w:hAnsi="Tahoma" w:cs="Tahoma"/>
           <w:color w:val="auto"/>
           <w:sz w:val="22"/>
+          <w:highlight w:val="yellow"/>
           <w:lang w:val="id-ID"/>
         </w:rPr>
         <w:t>#tanggalevaluasi#</w:t>
@@ -2278,6 +2286,7 @@
           <w:rFonts w:ascii="Tahoma" w:hAnsi="Tahoma" w:cs="Tahoma"/>
           <w:color w:val="auto"/>
           <w:sz w:val="22"/>
+          <w:highlight w:val="yellow"/>
           <w:lang w:val="id-ID"/>
         </w:rPr>
         <w:t>#waktuevaluasi#</w:t>
@@ -2363,6 +2372,7 @@
           <w:rFonts w:ascii="Tahoma" w:hAnsi="Tahoma" w:cs="Tahoma"/>
           <w:color w:val="auto"/>
           <w:sz w:val="22"/>
+          <w:highlight w:val="yellow"/>
           <w:lang w:val="sv-SE"/>
         </w:rPr>
         <w:t>#tempatevaluasi#</w:t>
@@ -2485,6 +2495,7 @@
           <w:rFonts w:ascii="Tahoma" w:hAnsi="Tahoma" w:cs="Tahoma"/>
           <w:color w:val="auto"/>
           <w:sz w:val="22"/>
+          <w:highlight w:val="yellow"/>
           <w:lang w:val="id-ID"/>
         </w:rPr>
         <w:t>#tanggalpenetapan#</w:t>
@@ -2551,6 +2562,7 @@
           <w:rFonts w:ascii="Tahoma" w:hAnsi="Tahoma" w:cs="Tahoma"/>
           <w:color w:val="auto"/>
           <w:sz w:val="22"/>
+          <w:highlight w:val="yellow"/>
           <w:lang w:val="id-ID"/>
         </w:rPr>
         <w:t>#waktupenetapan#</w:t>
@@ -2636,6 +2648,7 @@
           <w:rFonts w:ascii="Tahoma" w:hAnsi="Tahoma" w:cs="Tahoma"/>
           <w:color w:val="auto"/>
           <w:sz w:val="22"/>
+          <w:highlight w:val="yellow"/>
           <w:lang w:val="sv-SE"/>
         </w:rPr>
         <w:t>#tempatpenetapan#</w:t>
@@ -7323,7 +7336,7 @@
         <w:sz w:val="16"/>
         <w:szCs w:val="16"/>
       </w:rPr>
-      <w:t>6</w:t>
+      <w:t>2</w:t>
     </w:r>
     <w:r>
       <w:rPr>
@@ -7379,7 +7392,7 @@
         <w:rStyle w:val="PageNumber"/>
         <w:noProof/>
       </w:rPr>
-      <w:t>5</w:t>
+      <w:t>3</w:t>
     </w:r>
     <w:r>
       <w:rPr>
@@ -7465,7 +7478,7 @@
                   <a:blip r:embed="rId1">
                     <a:extLst>
                       <a:ext uri="{28A0092B-C50C-407E-A947-70E740481C1C}">
-                        <a14:useLocalDpi xmlns="" xmlns:wpc="http://schemas.microsoft.com/office/word/2010/wordprocessingCanvas" xmlns:mc="http://schemas.openxmlformats.org/markup-compatibility/2006" xmlns:o="urn:schemas-microsoft-com:office:office" xmlns:v="urn:schemas-microsoft-com:vml" xmlns:wp14="http://schemas.microsoft.com/office/word/2010/wordprocessingDrawing" xmlns:w10="urn:schemas-microsoft-com:office:word" xmlns:w="http://schemas.openxmlformats.org/wordprocessingml/2006/main" xmlns:w14="http://schemas.microsoft.com/office/word/2010/wordml" xmlns:wpg="http://schemas.microsoft.com/office/word/2010/wordprocessingGroup" xmlns:wpi="http://schemas.microsoft.com/office/word/2010/wordprocessingInk" xmlns:wps="http://schemas.microsoft.com/office/word/2010/wordprocessingShape" xmlns:a14="http://schemas.microsoft.com/office/drawing/2010/main" val="0"/>
+                        <a14:useLocalDpi xmlns:a14="http://schemas.microsoft.com/office/drawing/2010/main" xmlns:wps="http://schemas.microsoft.com/office/word/2010/wordprocessingShape" xmlns:wpi="http://schemas.microsoft.com/office/word/2010/wordprocessingInk" xmlns:wpg="http://schemas.microsoft.com/office/word/2010/wordprocessingGroup" xmlns:w14="http://schemas.microsoft.com/office/word/2010/wordml" xmlns:w="http://schemas.openxmlformats.org/wordprocessingml/2006/main" xmlns:w10="urn:schemas-microsoft-com:office:word" xmlns:wp14="http://schemas.microsoft.com/office/word/2010/wordprocessingDrawing" xmlns:v="urn:schemas-microsoft-com:vml" xmlns:o="urn:schemas-microsoft-com:office:office" xmlns:mc="http://schemas.openxmlformats.org/markup-compatibility/2006" xmlns:wpc="http://schemas.microsoft.com/office/word/2010/wordprocessingCanvas" xmlns="" val="0"/>
                       </a:ext>
                     </a:extLst>
                   </a:blip>
@@ -7590,7 +7603,7 @@
                   <a:blip r:embed="rId1">
                     <a:extLst>
                       <a:ext uri="{28A0092B-C50C-407E-A947-70E740481C1C}">
-                        <a14:useLocalDpi xmlns="" xmlns:wpc="http://schemas.microsoft.com/office/word/2010/wordprocessingCanvas" xmlns:mc="http://schemas.openxmlformats.org/markup-compatibility/2006" xmlns:o="urn:schemas-microsoft-com:office:office" xmlns:v="urn:schemas-microsoft-com:vml" xmlns:wp14="http://schemas.microsoft.com/office/word/2010/wordprocessingDrawing" xmlns:w10="urn:schemas-microsoft-com:office:word" xmlns:w="http://schemas.openxmlformats.org/wordprocessingml/2006/main" xmlns:w14="http://schemas.microsoft.com/office/word/2010/wordml" xmlns:wpg="http://schemas.microsoft.com/office/word/2010/wordprocessingGroup" xmlns:wpi="http://schemas.microsoft.com/office/word/2010/wordprocessingInk" xmlns:wps="http://schemas.microsoft.com/office/word/2010/wordprocessingShape" xmlns:a14="http://schemas.microsoft.com/office/drawing/2010/main" val="0"/>
+                        <a14:useLocalDpi xmlns:a14="http://schemas.microsoft.com/office/drawing/2010/main" xmlns:wps="http://schemas.microsoft.com/office/word/2010/wordprocessingShape" xmlns:wpi="http://schemas.microsoft.com/office/word/2010/wordprocessingInk" xmlns:wpg="http://schemas.microsoft.com/office/word/2010/wordprocessingGroup" xmlns:w14="http://schemas.microsoft.com/office/word/2010/wordml" xmlns:w="http://schemas.openxmlformats.org/wordprocessingml/2006/main" xmlns:w10="urn:schemas-microsoft-com:office:word" xmlns:wp14="http://schemas.microsoft.com/office/word/2010/wordprocessingDrawing" xmlns:v="urn:schemas-microsoft-com:vml" xmlns:o="urn:schemas-microsoft-com:office:office" xmlns:mc="http://schemas.openxmlformats.org/markup-compatibility/2006" xmlns:wpc="http://schemas.microsoft.com/office/word/2010/wordprocessingCanvas" xmlns="" val="0"/>
                       </a:ext>
                     </a:extLst>
                   </a:blip>
@@ -7683,7 +7696,7 @@
         <v:path o:extrusionok="f" gradientshapeok="t" o:connecttype="rect"/>
         <o:lock v:ext="edit" aspectratio="t"/>
       </v:shapetype>
-      <v:shape id="_x0000_i1052" type="#_x0000_t75" style="width:11.25pt;height:11.25pt" o:bullet="t">
+      <v:shape id="_x0000_i1029" type="#_x0000_t75" style="width:11.25pt;height:11.25pt" o:bullet="t">
         <v:imagedata r:id="rId1" o:title="mso5"/>
       </v:shape>
     </w:pict>

</xml_diff>